<commit_message>
Added correct HTML report pdf
</commit_message>
<xml_diff>
--- a/report_documents/InitialCSSReportDocument_Team7.docx
+++ b/report_documents/InitialCSSReportDocument_Team7.docx
@@ -11,8 +11,6 @@
           <w:szCs w:val="24"/>
         </w:rPr>
       </w:pPr>
-      <w:bookmarkStart w:id="0" w:name="_GoBack"/>
-      <w:bookmarkEnd w:id="0"/>
     </w:p>
     <w:p>
       <w:pPr>
@@ -32,17 +30,10 @@
           <w:sz w:val="60"/>
           <w:szCs w:val="60"/>
         </w:rPr>
-        <w:t>Team #7</w:t>
-      </w:r>
-      <w:r>
-        <w:rPr>
-          <w:rFonts w:ascii="Arial" w:eastAsia="Times New Roman" w:hAnsi="Arial" w:cs="Arial"/>
-          <w:color w:val="000000"/>
-          <w:sz w:val="60"/>
-          <w:szCs w:val="60"/>
-        </w:rPr>
-        <w:t xml:space="preserve"> CSS Report</w:t>
-      </w:r>
+        <w:t>Team #7 CSS Report</w:t>
+      </w:r>
+      <w:bookmarkStart w:id="0" w:name="_GoBack"/>
+      <w:bookmarkEnd w:id="0"/>
     </w:p>
     <w:p>
       <w:pPr>

</xml_diff>